<commit_message>
Update the Iteration Plan 3.1
</commit_message>
<xml_diff>
--- a/Documentation/Iterations/Iteration 3/Iteration 3 Plan 3.1.docx
+++ b/Documentation/Iterations/Iteration 3/Iteration 3 Plan 3.1.docx
@@ -24,30 +24,20 @@
         <w:pStyle w:val="Heading2"/>
         <w:jc w:val="center"/>
       </w:pPr>
-      <w:r>
-        <w:fldChar w:fldCharType="begin"/>
-      </w:r>
-      <w:r>
-        <w:instrText xml:space="preserve"> TITLE  \* MERGEFORMAT </w:instrText>
-      </w:r>
-      <w:r>
-        <w:fldChar w:fldCharType="separate"/>
-      </w:r>
-      <w:r>
-        <w:t xml:space="preserve">Iteration </w:t>
-      </w:r>
-      <w:r>
-        <w:t>3</w:t>
-      </w:r>
-      <w:r>
-        <w:t xml:space="preserve"> </w:t>
-      </w:r>
-      <w:r>
-        <w:t>Plan</w:t>
-      </w:r>
-      <w:r>
-        <w:fldChar w:fldCharType="end"/>
-      </w:r>
+      <w:fldSimple w:instr=" TITLE  \* MERGEFORMAT ">
+        <w:r>
+          <w:t xml:space="preserve">Iteration </w:t>
+        </w:r>
+        <w:r>
+          <w:t>3</w:t>
+        </w:r>
+        <w:r>
+          <w:t xml:space="preserve"> </w:t>
+        </w:r>
+        <w:r>
+          <w:t>Plan</w:t>
+        </w:r>
+      </w:fldSimple>
     </w:p>
     <w:p>
       <w:pPr>
@@ -217,7 +207,10 @@
               </w:rPr>
             </w:pPr>
             <w:r>
-              <w:t>Establish meeting minutes for week-7</w:t>
+              <w:t>Establish meeting minutes for week-</w:t>
+            </w:r>
+            <w:r>
+              <w:t>6</w:t>
             </w:r>
           </w:p>
         </w:tc>
@@ -303,7 +296,10 @@
               </w:rPr>
             </w:pPr>
             <w:r>
-              <w:t>Establish Feedback document for week-7</w:t>
+              <w:t>Establish Feedback document for week-</w:t>
+            </w:r>
+            <w:r>
+              <w:t>6</w:t>
             </w:r>
           </w:p>
         </w:tc>
@@ -372,9 +368,12 @@
           <w:p>
             <w:pPr>
               <w:jc w:val="both"/>
-            </w:pPr>
-            <w:r>
-              <w:t>Create the Full Use Case Description</w:t>
+              <w:rPr>
+                <w:color w:val="000000" w:themeColor="text1"/>
+              </w:rPr>
+            </w:pPr>
+            <w:r>
+              <w:t>Create Revised Requirement Model</w:t>
             </w:r>
           </w:p>
         </w:tc>
@@ -393,7 +392,13 @@
               <w:rPr>
                 <w:color w:val="000000" w:themeColor="text1"/>
               </w:rPr>
-              <w:t>10/04/2018</w:t>
+              <w:t>11/04</w:t>
+            </w:r>
+            <w:r>
+              <w:rPr>
+                <w:color w:val="000000" w:themeColor="text1"/>
+              </w:rPr>
+              <w:t>/2018</w:t>
             </w:r>
           </w:p>
         </w:tc>
@@ -411,7 +416,7 @@
               </w:rPr>
             </w:pPr>
             <w:r>
-              <w:t>Create Revised Requirement Model</w:t>
+              <w:t>Create Final Architecture</w:t>
             </w:r>
           </w:p>
         </w:tc>
@@ -430,7 +435,7 @@
               <w:rPr>
                 <w:color w:val="000000" w:themeColor="text1"/>
               </w:rPr>
-              <w:t>11/04</w:t>
+              <w:t>12/04</w:t>
             </w:r>
             <w:r>
               <w:rPr>
@@ -454,7 +459,7 @@
               </w:rPr>
             </w:pPr>
             <w:r>
-              <w:t>Create Final Architecture</w:t>
+              <w:t>Create Revised Risk List</w:t>
             </w:r>
           </w:p>
         </w:tc>
@@ -497,7 +502,13 @@
               </w:rPr>
             </w:pPr>
             <w:r>
-              <w:t>Create Revised Risk List</w:t>
+              <w:t>Create</w:t>
+            </w:r>
+            <w:r>
+              <w:t xml:space="preserve"> Revised</w:t>
+            </w:r>
+            <w:r>
+              <w:t xml:space="preserve"> Master Test Plan</w:t>
             </w:r>
           </w:p>
         </w:tc>
@@ -540,13 +551,7 @@
               </w:rPr>
             </w:pPr>
             <w:r>
-              <w:t>Create</w:t>
-            </w:r>
-            <w:r>
-              <w:t xml:space="preserve"> Revised</w:t>
-            </w:r>
-            <w:r>
-              <w:t xml:space="preserve"> Master Test Plan</w:t>
+              <w:t>Create Executable Architecture</w:t>
             </w:r>
           </w:p>
         </w:tc>
@@ -565,13 +570,7 @@
               <w:rPr>
                 <w:color w:val="000000" w:themeColor="text1"/>
               </w:rPr>
-              <w:t>12/04</w:t>
-            </w:r>
-            <w:r>
-              <w:rPr>
-                <w:color w:val="000000" w:themeColor="text1"/>
-              </w:rPr>
-              <w:t>/2018</w:t>
+              <w:t>12/04/2018</w:t>
             </w:r>
           </w:p>
         </w:tc>
@@ -589,7 +588,7 @@
               </w:rPr>
             </w:pPr>
             <w:r>
-              <w:t>Create Executable Architecture</w:t>
+              <w:t>Create the Evidence of Testing (User Acceptance Tests, Unit and Integration Tests)</w:t>
             </w:r>
           </w:p>
         </w:tc>
@@ -608,7 +607,13 @@
               <w:rPr>
                 <w:color w:val="000000" w:themeColor="text1"/>
               </w:rPr>
-              <w:t>12/04/2018</w:t>
+              <w:t>13/04</w:t>
+            </w:r>
+            <w:r>
+              <w:rPr>
+                <w:color w:val="000000" w:themeColor="text1"/>
+              </w:rPr>
+              <w:t>/2018</w:t>
             </w:r>
           </w:p>
         </w:tc>
@@ -621,12 +626,9 @@
           <w:p>
             <w:pPr>
               <w:jc w:val="both"/>
-              <w:rPr>
-                <w:color w:val="000000" w:themeColor="text1"/>
-              </w:rPr>
-            </w:pPr>
-            <w:r>
-              <w:t>Create the Evidence of Testing (User Acceptance Tests, Unit and Integration Tests)</w:t>
+            </w:pPr>
+            <w:r>
+              <w:t>Create the Full Use Case Description</w:t>
             </w:r>
           </w:p>
         </w:tc>
@@ -645,13 +647,13 @@
               <w:rPr>
                 <w:color w:val="000000" w:themeColor="text1"/>
               </w:rPr>
-              <w:t>13/04</w:t>
-            </w:r>
-            <w:r>
-              <w:rPr>
-                <w:color w:val="000000" w:themeColor="text1"/>
-              </w:rPr>
-              <w:t>/2018</w:t>
+              <w:t>13</w:t>
+            </w:r>
+            <w:r>
+              <w:rPr>
+                <w:color w:val="000000" w:themeColor="text1"/>
+              </w:rPr>
+              <w:t>/04/2018</w:t>
             </w:r>
           </w:p>
         </w:tc>
@@ -798,7 +800,10 @@
               </w:rPr>
             </w:pPr>
             <w:r>
-              <w:t>Establish meeting minutes for week-8</w:t>
+              <w:t>Establish meeting minutes for week-</w:t>
+            </w:r>
+            <w:r>
+              <w:t>7</w:t>
             </w:r>
           </w:p>
         </w:tc>
@@ -875,7 +880,7 @@
               <w:t>Establish Feedback document for week-</w:t>
             </w:r>
             <w:r>
-              <w:t>8</w:t>
+              <w:t>7</w:t>
             </w:r>
           </w:p>
         </w:tc>
@@ -1887,7 +1892,10 @@
               </w:rPr>
             </w:pPr>
             <w:r>
-              <w:t>Establish meeting minutes for week-7</w:t>
+              <w:t>Establish meeting minutes for week-</w:t>
+            </w:r>
+            <w:r>
+              <w:t>6</w:t>
             </w:r>
           </w:p>
         </w:tc>
@@ -2317,7 +2325,10 @@
               </w:rPr>
             </w:pPr>
             <w:r>
-              <w:t>Establish Feedback document for week-7</w:t>
+              <w:t>Establish Feedback document for week-</w:t>
+            </w:r>
+            <w:r>
+              <w:t>6</w:t>
             </w:r>
           </w:p>
         </w:tc>
@@ -4232,8 +4243,13 @@
               </w:rPr>
             </w:pPr>
             <w:r>
-              <w:t xml:space="preserve">Address and Mitigate the Highest Priority Risky Architectural Element </w:t>
-            </w:r>
+              <w:t xml:space="preserve">Address and Mitigate the </w:t>
+            </w:r>
+            <w:bookmarkStart w:id="1" w:name="_GoBack"/>
+            <w:r>
+              <w:t xml:space="preserve">Highest Priority Risky Architectural Element </w:t>
+            </w:r>
+            <w:bookmarkEnd w:id="1"/>
           </w:p>
         </w:tc>
         <w:tc>
@@ -4853,7 +4869,10 @@
               </w:rPr>
             </w:pPr>
             <w:r>
-              <w:t>Establish meeting minutes for week-8</w:t>
+              <w:t>Establish meeting minutes for week-</w:t>
+            </w:r>
+            <w:r>
+              <w:t>7</w:t>
             </w:r>
           </w:p>
         </w:tc>
@@ -5262,7 +5281,7 @@
               <w:t>Establish Feedback document for week-</w:t>
             </w:r>
             <w:r>
-              <w:t>8</w:t>
+              <w:t>7</w:t>
             </w:r>
           </w:p>
         </w:tc>
@@ -5794,16 +5813,7 @@
                 <w:rFonts w:cs="Arial"/>
                 <w:lang w:eastAsia="ja-JP"/>
               </w:rPr>
-              <w:t>Arik</w:t>
-            </w:r>
-            <w:bookmarkStart w:id="1" w:name="_GoBack"/>
-            <w:bookmarkEnd w:id="1"/>
-            <w:r>
-              <w:rPr>
-                <w:rFonts w:cs="Arial"/>
-                <w:lang w:eastAsia="ja-JP"/>
-              </w:rPr>
-              <w:t xml:space="preserve"> Maharjan</w:t>
+              <w:t>Arik Maharjan</w:t>
             </w:r>
           </w:p>
         </w:tc>

</xml_diff>